<commit_message>
updates to the user stories
</commit_message>
<xml_diff>
--- a/GUI_user_stories.docx
+++ b/GUI_user_stories.docx
@@ -1,6 +1,6 @@
 
 <file path=word/document.xml><?xml version="1.0" encoding="utf-8"?>
-<w:document xmlns:wpc="http://schemas.microsoft.com/office/word/2010/wordprocessingCanvas" xmlns:cx="http://schemas.microsoft.com/office/drawing/2014/chartex" xmlns:cx1="http://schemas.microsoft.com/office/drawing/2015/9/8/chartex" xmlns:cx2="http://schemas.microsoft.com/office/drawing/2015/10/21/chartex" xmlns:cx3="http://schemas.microsoft.com/office/drawing/2016/5/9/chartex" xmlns:cx4="http://schemas.microsoft.com/office/drawing/2016/5/10/chartex" xmlns:cx5="http://schemas.microsoft.com/office/drawing/2016/5/11/chartex" xmlns:mc="http://schemas.openxmlformats.org/markup-compatibility/2006" xmlns:o="urn:schemas-microsoft-com:office:office" xmlns:r="http://schemas.openxmlformats.org/officeDocument/2006/relationships" xmlns:m="http://schemas.openxmlformats.org/officeDocument/2006/math" xmlns:v="urn:schemas-microsoft-com:vml" xmlns:wp14="http://schemas.microsoft.com/office/word/2010/wordprocessingDrawing" xmlns:wp="http://schemas.openxmlformats.org/drawingml/2006/wordprocessingDrawing" xmlns:w10="urn:schemas-microsoft-com:office:word" xmlns:w="http://schemas.openxmlformats.org/wordprocessingml/2006/main" xmlns:w14="http://schemas.microsoft.com/office/word/2010/wordml" xmlns:w15="http://schemas.microsoft.com/office/word/2012/wordml" xmlns:w16se="http://schemas.microsoft.com/office/word/2015/wordml/symex" xmlns:wpg="http://schemas.microsoft.com/office/word/2010/wordprocessingGroup" xmlns:wpi="http://schemas.microsoft.com/office/word/2010/wordprocessingInk" xmlns:wne="http://schemas.microsoft.com/office/word/2006/wordml" xmlns:wps="http://schemas.microsoft.com/office/word/2010/wordprocessingShape" mc:Ignorable="w14 w15 w16se wp14">
+<w:document xmlns:wpc="http://schemas.microsoft.com/office/word/2010/wordprocessingCanvas" xmlns:mc="http://schemas.openxmlformats.org/markup-compatibility/2006" xmlns:o="urn:schemas-microsoft-com:office:office" xmlns:r="http://schemas.openxmlformats.org/officeDocument/2006/relationships" xmlns:m="http://schemas.openxmlformats.org/officeDocument/2006/math" xmlns:v="urn:schemas-microsoft-com:vml" xmlns:wp14="http://schemas.microsoft.com/office/word/2010/wordprocessingDrawing" xmlns:wp="http://schemas.openxmlformats.org/drawingml/2006/wordprocessingDrawing" xmlns:w10="urn:schemas-microsoft-com:office:word" xmlns:w="http://schemas.openxmlformats.org/wordprocessingml/2006/main" xmlns:w14="http://schemas.microsoft.com/office/word/2010/wordml" xmlns:w15="http://schemas.microsoft.com/office/word/2012/wordml" xmlns:wpg="http://schemas.microsoft.com/office/word/2010/wordprocessingGroup" xmlns:wpi="http://schemas.microsoft.com/office/word/2010/wordprocessingInk" xmlns:wne="http://schemas.microsoft.com/office/word/2006/wordml" xmlns:wps="http://schemas.microsoft.com/office/word/2010/wordprocessingShape" mc:Ignorable="w14 w15 wp14">
   <w:body>
     <w:p>
       <w:pPr>
@@ -12,12 +12,410 @@
         <w:rPr>
           <w:lang w:val="en-US"/>
         </w:rPr>
+        <w:t xml:space="preserve">As a user I want to upload files to </w:t>
+      </w:r>
+      <w:proofErr w:type="spellStart"/>
+      <w:r>
+        <w:rPr>
+          <w:lang w:val="en-US"/>
+        </w:rPr>
+        <w:t>docStack</w:t>
+      </w:r>
+      <w:proofErr w:type="spellEnd"/>
+      <w:r>
+        <w:rPr>
+          <w:lang w:val="en-US"/>
+        </w:rPr>
+        <w:t xml:space="preserve"> so I can store and search (</w:t>
+      </w:r>
+      <w:proofErr w:type="spellStart"/>
+      <w:r>
+        <w:rPr>
+          <w:lang w:val="en-US"/>
+        </w:rPr>
+        <w:t>fulltext</w:t>
+      </w:r>
+      <w:proofErr w:type="spellEnd"/>
+      <w:r>
+        <w:rPr>
+          <w:lang w:val="en-US"/>
+        </w:rPr>
+        <w:t>) my documents</w:t>
+      </w:r>
+    </w:p>
+    <w:p>
+      <w:pPr>
+        <w:rPr>
+          <w:lang w:val="en-US"/>
+        </w:rPr>
+      </w:pPr>
+      <w:proofErr w:type="spellStart"/>
+      <w:r>
+        <w:rPr>
+          <w:lang w:val="en-US"/>
+        </w:rPr>
+        <w:t>Acceptancetest</w:t>
+      </w:r>
+      <w:proofErr w:type="spellEnd"/>
+      <w:r>
+        <w:rPr>
+          <w:lang w:val="en-US"/>
+        </w:rPr>
+        <w:t>:</w:t>
+      </w:r>
+    </w:p>
+    <w:p>
+      <w:pPr>
+        <w:rPr>
+          <w:lang w:val="en-US"/>
+        </w:rPr>
+      </w:pPr>
+      <w:r>
+        <w:rPr>
+          <w:lang w:val="en-US"/>
+        </w:rPr>
+        <w:t xml:space="preserve">Given logged in User </w:t>
+      </w:r>
+    </w:p>
+    <w:p>
+      <w:pPr>
+        <w:rPr>
+          <w:lang w:val="en-US"/>
+        </w:rPr>
+      </w:pPr>
+      <w:r>
+        <w:rPr>
+          <w:lang w:val="en-US"/>
+        </w:rPr>
+        <w:t>When user uploads a pdf document</w:t>
+      </w:r>
+      <w:r>
+        <w:rPr>
+          <w:lang w:val="en-US"/>
+        </w:rPr>
+        <w:t xml:space="preserve"> generated from word</w:t>
+      </w:r>
+      <w:r>
+        <w:rPr>
+          <w:lang w:val="en-US"/>
+        </w:rPr>
+        <w:t xml:space="preserve"> with the text “hallo”</w:t>
+      </w:r>
+    </w:p>
+    <w:p>
+      <w:pPr>
+        <w:rPr>
+          <w:lang w:val="en-US"/>
+        </w:rPr>
+      </w:pPr>
+      <w:r>
+        <w:rPr>
+          <w:lang w:val="en-US"/>
+        </w:rPr>
+        <w:t>Then text is extracted and indexed in “</w:t>
+      </w:r>
+      <w:proofErr w:type="spellStart"/>
+      <w:r>
+        <w:rPr>
+          <w:lang w:val="en-US"/>
+        </w:rPr>
+        <w:t>docstack</w:t>
+      </w:r>
+      <w:proofErr w:type="spellEnd"/>
+      <w:r>
+        <w:rPr>
+          <w:lang w:val="en-US"/>
+        </w:rPr>
+        <w:t>”</w:t>
+      </w:r>
+    </w:p>
+    <w:p>
+      <w:pPr>
+        <w:rPr>
+          <w:lang w:val="en-US"/>
+        </w:rPr>
+      </w:pPr>
+      <w:r>
+        <w:rPr>
+          <w:lang w:val="en-US"/>
+        </w:rPr>
+        <w:t xml:space="preserve">Then the user can search </w:t>
+      </w:r>
+      <w:proofErr w:type="spellStart"/>
+      <w:r>
+        <w:rPr>
+          <w:lang w:val="en-US"/>
+        </w:rPr>
+        <w:t>docstack</w:t>
+      </w:r>
+      <w:proofErr w:type="spellEnd"/>
+      <w:r>
+        <w:rPr>
+          <w:lang w:val="en-US"/>
+        </w:rPr>
+        <w:t xml:space="preserve"> with “hall” and the result should contain the uploaded pdf</w:t>
+      </w:r>
+    </w:p>
+    <w:p>
+      <w:pPr>
+        <w:rPr>
+          <w:lang w:val="en-US"/>
+        </w:rPr>
+      </w:pPr>
+    </w:p>
+    <w:p>
+      <w:pPr>
+        <w:rPr>
+          <w:lang w:val="en-US"/>
+        </w:rPr>
+      </w:pPr>
+      <w:r>
+        <w:rPr>
+          <w:lang w:val="en-US"/>
+        </w:rPr>
+        <w:t xml:space="preserve">Given logged in User </w:t>
+      </w:r>
+    </w:p>
+    <w:p>
+      <w:pPr>
+        <w:rPr>
+          <w:lang w:val="en-US"/>
+        </w:rPr>
+      </w:pPr>
+      <w:r>
+        <w:rPr>
+          <w:lang w:val="en-US"/>
+        </w:rPr>
+        <w:t xml:space="preserve">When user uploads a scanned pdf, </w:t>
+      </w:r>
+      <w:proofErr w:type="spellStart"/>
+      <w:r>
+        <w:rPr>
+          <w:lang w:val="en-US"/>
+        </w:rPr>
+        <w:t>png</w:t>
+      </w:r>
+      <w:proofErr w:type="spellEnd"/>
+      <w:r>
+        <w:rPr>
+          <w:lang w:val="en-US"/>
+        </w:rPr>
+        <w:t>, jpg document with the text “hallo”</w:t>
+      </w:r>
+    </w:p>
+    <w:p>
+      <w:pPr>
+        <w:rPr>
+          <w:lang w:val="en-US"/>
+        </w:rPr>
+      </w:pPr>
+      <w:r>
+        <w:rPr>
+          <w:lang w:val="en-US"/>
+        </w:rPr>
+        <w:t>Then text is extracted and indexed in “</w:t>
+      </w:r>
+      <w:proofErr w:type="spellStart"/>
+      <w:r>
+        <w:rPr>
+          <w:lang w:val="en-US"/>
+        </w:rPr>
+        <w:t>docstack</w:t>
+      </w:r>
+      <w:proofErr w:type="spellEnd"/>
+      <w:r>
+        <w:rPr>
+          <w:lang w:val="en-US"/>
+        </w:rPr>
+        <w:t>”</w:t>
+      </w:r>
+    </w:p>
+    <w:p>
+      <w:pPr>
+        <w:rPr>
+          <w:lang w:val="en-US"/>
+        </w:rPr>
+      </w:pPr>
+      <w:r>
+        <w:rPr>
+          <w:lang w:val="en-US"/>
+        </w:rPr>
+        <w:t xml:space="preserve">Then the user can search </w:t>
+      </w:r>
+      <w:proofErr w:type="spellStart"/>
+      <w:r>
+        <w:rPr>
+          <w:lang w:val="en-US"/>
+        </w:rPr>
+        <w:t>docstack</w:t>
+      </w:r>
+      <w:proofErr w:type="spellEnd"/>
+      <w:r>
+        <w:rPr>
+          <w:lang w:val="en-US"/>
+        </w:rPr>
+        <w:t xml:space="preserve"> with “hall” and the result should contain the uploaded pdf</w:t>
+      </w:r>
+    </w:p>
+    <w:p>
+      <w:pPr>
+        <w:rPr>
+          <w:lang w:val="en-US"/>
+        </w:rPr>
+      </w:pPr>
+    </w:p>
+    <w:p>
+      <w:pPr>
+        <w:rPr>
+          <w:lang w:val="en-US"/>
+        </w:rPr>
+      </w:pPr>
+      <w:r>
+        <w:rPr>
+          <w:lang w:val="en-US"/>
+        </w:rPr>
+        <w:t xml:space="preserve">Given logged in User </w:t>
+      </w:r>
+    </w:p>
+    <w:p>
+      <w:pPr>
+        <w:rPr>
+          <w:lang w:val="en-US"/>
+        </w:rPr>
+      </w:pPr>
+      <w:r>
+        <w:rPr>
+          <w:lang w:val="en-US"/>
+        </w:rPr>
+        <w:t>When user uploads a scanned</w:t>
+      </w:r>
+      <w:r>
+        <w:rPr>
+          <w:lang w:val="en-US"/>
+        </w:rPr>
+        <w:t xml:space="preserve"> </w:t>
+      </w:r>
+      <w:proofErr w:type="spellStart"/>
+      <w:r>
+        <w:rPr>
+          <w:lang w:val="en-US"/>
+        </w:rPr>
+        <w:t>png</w:t>
+      </w:r>
+      <w:proofErr w:type="gramStart"/>
+      <w:r>
+        <w:rPr>
+          <w:lang w:val="en-US"/>
+        </w:rPr>
+        <w:t>,jpg</w:t>
+      </w:r>
+      <w:proofErr w:type="spellEnd"/>
+      <w:proofErr w:type="gramEnd"/>
+      <w:r>
+        <w:rPr>
+          <w:lang w:val="en-US"/>
+        </w:rPr>
+        <w:t xml:space="preserve"> with the text “hallo”</w:t>
+      </w:r>
+      <w:r>
+        <w:rPr>
+          <w:lang w:val="en-US"/>
+        </w:rPr>
+        <w:t xml:space="preserve"> that has too bad quality</w:t>
+      </w:r>
+    </w:p>
+    <w:p>
+      <w:pPr>
+        <w:rPr>
+          <w:lang w:val="en-US"/>
+        </w:rPr>
+      </w:pPr>
+      <w:r>
+        <w:rPr>
+          <w:lang w:val="en-US"/>
+        </w:rPr>
+        <w:t>Then text is extracted and indexed in “</w:t>
+      </w:r>
+      <w:proofErr w:type="spellStart"/>
+      <w:r>
+        <w:rPr>
+          <w:lang w:val="en-US"/>
+        </w:rPr>
+        <w:t>docstack</w:t>
+      </w:r>
+      <w:proofErr w:type="spellEnd"/>
+      <w:r>
+        <w:rPr>
+          <w:lang w:val="en-US"/>
+        </w:rPr>
+        <w:t>”</w:t>
+      </w:r>
+      <w:bookmarkStart w:id="0" w:name="_GoBack"/>
+      <w:bookmarkEnd w:id="0"/>
+    </w:p>
+    <w:p>
+      <w:pPr>
+        <w:rPr>
+          <w:lang w:val="en-US"/>
+        </w:rPr>
+      </w:pPr>
+      <w:r>
+        <w:rPr>
+          <w:lang w:val="en-US"/>
+        </w:rPr>
+        <w:t xml:space="preserve">Then the user can search </w:t>
+      </w:r>
+      <w:proofErr w:type="spellStart"/>
+      <w:r>
+        <w:rPr>
+          <w:lang w:val="en-US"/>
+        </w:rPr>
+        <w:t>docstack</w:t>
+      </w:r>
+      <w:proofErr w:type="spellEnd"/>
+      <w:r>
+        <w:rPr>
+          <w:lang w:val="en-US"/>
+        </w:rPr>
+        <w:t xml:space="preserve"> with “hall” and the result should contain the uploaded pdf</w:t>
+      </w:r>
+    </w:p>
+    <w:p>
+      <w:pPr>
+        <w:rPr>
+          <w:lang w:val="en-US"/>
+        </w:rPr>
+      </w:pPr>
+    </w:p>
+    <w:p>
+      <w:pPr>
+        <w:rPr>
+          <w:lang w:val="en-US"/>
+        </w:rPr>
+      </w:pPr>
+      <w:r>
+        <w:rPr>
+          <w:lang w:val="en-US"/>
+        </w:rPr>
+        <w:t xml:space="preserve"> </w:t>
+      </w:r>
+    </w:p>
+    <w:p>
+      <w:pPr>
+        <w:rPr>
+          <w:lang w:val="en-US"/>
+        </w:rPr>
+      </w:pPr>
+      <w:r>
+        <w:rPr>
+          <w:lang w:val="en-US"/>
+        </w:rPr>
         <w:t>Input – output selection</w:t>
       </w:r>
     </w:p>
     <w:p>
       <w:pPr>
-        <w:pStyle w:val="ListParagraph"/>
+        <w:pStyle w:val="Listenabsatz"/>
         <w:numPr>
           <w:ilvl w:val="0"/>
           <w:numId w:val="1"/>
@@ -59,7 +457,7 @@
     </w:p>
     <w:p>
       <w:pPr>
-        <w:pStyle w:val="ListParagraph"/>
+        <w:pStyle w:val="Listenabsatz"/>
         <w:numPr>
           <w:ilvl w:val="1"/>
           <w:numId w:val="1"/>
@@ -113,7 +511,7 @@
     </w:p>
     <w:p>
       <w:pPr>
-        <w:pStyle w:val="ListParagraph"/>
+        <w:pStyle w:val="Listenabsatz"/>
         <w:numPr>
           <w:ilvl w:val="1"/>
           <w:numId w:val="1"/>
@@ -131,7 +529,7 @@
     </w:p>
     <w:p>
       <w:pPr>
-        <w:pStyle w:val="ListParagraph"/>
+        <w:pStyle w:val="Listenabsatz"/>
         <w:numPr>
           <w:ilvl w:val="1"/>
           <w:numId w:val="1"/>
@@ -149,7 +547,7 @@
     </w:p>
     <w:p>
       <w:pPr>
-        <w:pStyle w:val="ListParagraph"/>
+        <w:pStyle w:val="Listenabsatz"/>
         <w:numPr>
           <w:ilvl w:val="1"/>
           <w:numId w:val="1"/>
@@ -173,7 +571,7 @@
     </w:p>
     <w:p>
       <w:pPr>
-        <w:pStyle w:val="ListParagraph"/>
+        <w:pStyle w:val="Listenabsatz"/>
         <w:numPr>
           <w:ilvl w:val="0"/>
           <w:numId w:val="1"/>
@@ -191,7 +589,7 @@
     </w:p>
     <w:p>
       <w:pPr>
-        <w:pStyle w:val="ListParagraph"/>
+        <w:pStyle w:val="Listenabsatz"/>
         <w:numPr>
           <w:ilvl w:val="0"/>
           <w:numId w:val="1"/>
@@ -209,7 +607,7 @@
     </w:p>
     <w:p>
       <w:pPr>
-        <w:pStyle w:val="ListParagraph"/>
+        <w:pStyle w:val="Listenabsatz"/>
         <w:numPr>
           <w:ilvl w:val="0"/>
           <w:numId w:val="1"/>
@@ -227,7 +625,7 @@
     </w:p>
     <w:p>
       <w:pPr>
-        <w:pStyle w:val="ListParagraph"/>
+        <w:pStyle w:val="Listenabsatz"/>
         <w:numPr>
           <w:ilvl w:val="0"/>
           <w:numId w:val="1"/>
@@ -252,7 +650,7 @@
     </w:p>
     <w:p>
       <w:pPr>
-        <w:pStyle w:val="ListParagraph"/>
+        <w:pStyle w:val="Listenabsatz"/>
         <w:numPr>
           <w:ilvl w:val="0"/>
           <w:numId w:val="2"/>
@@ -265,6 +663,7 @@
         <w:rPr>
           <w:lang w:val="en-US"/>
         </w:rPr>
+        <w:lastRenderedPageBreak/>
         <w:t>As a user</w:t>
       </w:r>
       <w:r>
@@ -276,7 +675,7 @@
     </w:p>
     <w:p>
       <w:pPr>
-        <w:pStyle w:val="ListParagraph"/>
+        <w:pStyle w:val="Listenabsatz"/>
         <w:numPr>
           <w:ilvl w:val="0"/>
           <w:numId w:val="2"/>
@@ -294,7 +693,7 @@
     </w:p>
     <w:p>
       <w:pPr>
-        <w:pStyle w:val="ListParagraph"/>
+        <w:pStyle w:val="Listenabsatz"/>
         <w:numPr>
           <w:ilvl w:val="0"/>
           <w:numId w:val="2"/>
@@ -312,7 +711,7 @@
     </w:p>
     <w:p>
       <w:pPr>
-        <w:pStyle w:val="ListParagraph"/>
+        <w:pStyle w:val="Listenabsatz"/>
         <w:numPr>
           <w:ilvl w:val="0"/>
           <w:numId w:val="2"/>
@@ -330,7 +729,7 @@
     </w:p>
     <w:p>
       <w:pPr>
-        <w:pStyle w:val="ListParagraph"/>
+        <w:pStyle w:val="Listenabsatz"/>
         <w:numPr>
           <w:ilvl w:val="0"/>
           <w:numId w:val="2"/>
@@ -361,7 +760,7 @@
     </w:p>
     <w:p>
       <w:pPr>
-        <w:pStyle w:val="ListParagraph"/>
+        <w:pStyle w:val="Listenabsatz"/>
         <w:numPr>
           <w:ilvl w:val="0"/>
           <w:numId w:val="4"/>
@@ -374,21 +773,7 @@
         <w:rPr>
           <w:lang w:val="en-US"/>
         </w:rPr>
-        <w:t xml:space="preserve">As a </w:t>
-      </w:r>
-      <w:proofErr w:type="gramStart"/>
-      <w:r>
-        <w:rPr>
-          <w:lang w:val="en-US"/>
-        </w:rPr>
-        <w:t>user</w:t>
-      </w:r>
-      <w:proofErr w:type="gramEnd"/>
-      <w:r>
-        <w:rPr>
-          <w:lang w:val="en-US"/>
-        </w:rPr>
-        <w:t xml:space="preserve"> I want to be able to select what to </w:t>
+        <w:t xml:space="preserve">As a user I want to be able to select what to </w:t>
       </w:r>
       <w:r>
         <w:rPr>
@@ -399,7 +784,7 @@
     </w:p>
     <w:p>
       <w:pPr>
-        <w:pStyle w:val="ListParagraph"/>
+        <w:pStyle w:val="Listenabsatz"/>
         <w:numPr>
           <w:ilvl w:val="0"/>
           <w:numId w:val="4"/>
@@ -417,7 +802,7 @@
     </w:p>
     <w:p>
       <w:pPr>
-        <w:pStyle w:val="ListParagraph"/>
+        <w:pStyle w:val="Listenabsatz"/>
         <w:numPr>
           <w:ilvl w:val="0"/>
           <w:numId w:val="4"/>
@@ -435,7 +820,7 @@
     </w:p>
     <w:p>
       <w:pPr>
-        <w:pStyle w:val="ListParagraph"/>
+        <w:pStyle w:val="Listenabsatz"/>
         <w:numPr>
           <w:ilvl w:val="0"/>
           <w:numId w:val="4"/>
@@ -453,7 +838,7 @@
     </w:p>
     <w:p>
       <w:pPr>
-        <w:pStyle w:val="ListParagraph"/>
+        <w:pStyle w:val="Listenabsatz"/>
         <w:numPr>
           <w:ilvl w:val="0"/>
           <w:numId w:val="4"/>
@@ -471,7 +856,7 @@
     </w:p>
     <w:p>
       <w:pPr>
-        <w:pStyle w:val="ListParagraph"/>
+        <w:pStyle w:val="Listenabsatz"/>
         <w:numPr>
           <w:ilvl w:val="0"/>
           <w:numId w:val="4"/>
@@ -508,7 +893,7 @@
     </w:p>
     <w:p>
       <w:pPr>
-        <w:pStyle w:val="ListParagraph"/>
+        <w:pStyle w:val="Listenabsatz"/>
         <w:numPr>
           <w:ilvl w:val="0"/>
           <w:numId w:val="3"/>
@@ -526,7 +911,7 @@
     </w:p>
     <w:p>
       <w:pPr>
-        <w:pStyle w:val="ListParagraph"/>
+        <w:pStyle w:val="Listenabsatz"/>
         <w:numPr>
           <w:ilvl w:val="1"/>
           <w:numId w:val="3"/>
@@ -544,7 +929,7 @@
     </w:p>
     <w:p>
       <w:pPr>
-        <w:pStyle w:val="ListParagraph"/>
+        <w:pStyle w:val="Listenabsatz"/>
         <w:numPr>
           <w:ilvl w:val="1"/>
           <w:numId w:val="3"/>
@@ -562,7 +947,7 @@
     </w:p>
     <w:p>
       <w:pPr>
-        <w:pStyle w:val="ListParagraph"/>
+        <w:pStyle w:val="Listenabsatz"/>
         <w:numPr>
           <w:ilvl w:val="1"/>
           <w:numId w:val="3"/>
@@ -580,7 +965,7 @@
     </w:p>
     <w:p>
       <w:pPr>
-        <w:pStyle w:val="ListParagraph"/>
+        <w:pStyle w:val="Listenabsatz"/>
         <w:numPr>
           <w:ilvl w:val="1"/>
           <w:numId w:val="3"/>
@@ -598,7 +983,7 @@
     </w:p>
     <w:p>
       <w:pPr>
-        <w:pStyle w:val="ListParagraph"/>
+        <w:pStyle w:val="Listenabsatz"/>
         <w:numPr>
           <w:ilvl w:val="1"/>
           <w:numId w:val="3"/>
@@ -616,7 +1001,7 @@
     </w:p>
     <w:p>
       <w:pPr>
-        <w:pStyle w:val="ListParagraph"/>
+        <w:pStyle w:val="Listenabsatz"/>
         <w:numPr>
           <w:ilvl w:val="1"/>
           <w:numId w:val="3"/>
@@ -634,7 +1019,7 @@
     </w:p>
     <w:p>
       <w:pPr>
-        <w:pStyle w:val="ListParagraph"/>
+        <w:pStyle w:val="Listenabsatz"/>
         <w:numPr>
           <w:ilvl w:val="0"/>
           <w:numId w:val="3"/>
@@ -652,7 +1037,7 @@
     </w:p>
     <w:p>
       <w:pPr>
-        <w:pStyle w:val="ListParagraph"/>
+        <w:pStyle w:val="Listenabsatz"/>
         <w:numPr>
           <w:ilvl w:val="0"/>
           <w:numId w:val="3"/>
@@ -665,7 +1050,6 @@
         <w:rPr>
           <w:lang w:val="en-US"/>
         </w:rPr>
-        <w:lastRenderedPageBreak/>
         <w:t xml:space="preserve">As a user, I want to be able to sort the index file based on column values describing properties </w:t>
       </w:r>
       <w:r>
@@ -674,8 +1058,6 @@
         </w:rPr>
         <w:t>of the stacked documents</w:t>
       </w:r>
-      <w:bookmarkStart w:id="0" w:name="_GoBack"/>
-      <w:bookmarkEnd w:id="0"/>
     </w:p>
     <w:p>
       <w:pPr>
@@ -692,7 +1074,7 @@
     </w:p>
     <w:p>
       <w:pPr>
-        <w:pStyle w:val="ListParagraph"/>
+        <w:pStyle w:val="Listenabsatz"/>
         <w:numPr>
           <w:ilvl w:val="0"/>
           <w:numId w:val="3"/>
@@ -722,7 +1104,7 @@
     </w:p>
     <w:p>
       <w:pPr>
-        <w:pStyle w:val="ListParagraph"/>
+        <w:pStyle w:val="Listenabsatz"/>
         <w:numPr>
           <w:ilvl w:val="0"/>
           <w:numId w:val="3"/>
@@ -740,7 +1122,7 @@
     </w:p>
     <w:p>
       <w:pPr>
-        <w:pStyle w:val="ListParagraph"/>
+        <w:pStyle w:val="Listenabsatz"/>
         <w:numPr>
           <w:ilvl w:val="0"/>
           <w:numId w:val="3"/>
@@ -767,7 +1149,7 @@
 </file>
 
 <file path=word/numbering.xml><?xml version="1.0" encoding="utf-8"?>
-<w:numbering xmlns:wpc="http://schemas.microsoft.com/office/word/2010/wordprocessingCanvas" xmlns:cx="http://schemas.microsoft.com/office/drawing/2014/chartex" xmlns:cx1="http://schemas.microsoft.com/office/drawing/2015/9/8/chartex" xmlns:cx2="http://schemas.microsoft.com/office/drawing/2015/10/21/chartex" xmlns:cx3="http://schemas.microsoft.com/office/drawing/2016/5/9/chartex" xmlns:cx4="http://schemas.microsoft.com/office/drawing/2016/5/10/chartex" xmlns:cx5="http://schemas.microsoft.com/office/drawing/2016/5/11/chartex" xmlns:mc="http://schemas.openxmlformats.org/markup-compatibility/2006" xmlns:o="urn:schemas-microsoft-com:office:office" xmlns:r="http://schemas.openxmlformats.org/officeDocument/2006/relationships" xmlns:m="http://schemas.openxmlformats.org/officeDocument/2006/math" xmlns:v="urn:schemas-microsoft-com:vml" xmlns:wp14="http://schemas.microsoft.com/office/word/2010/wordprocessingDrawing" xmlns:wp="http://schemas.openxmlformats.org/drawingml/2006/wordprocessingDrawing" xmlns:w10="urn:schemas-microsoft-com:office:word" xmlns:w="http://schemas.openxmlformats.org/wordprocessingml/2006/main" xmlns:w14="http://schemas.microsoft.com/office/word/2010/wordml" xmlns:w15="http://schemas.microsoft.com/office/word/2012/wordml" xmlns:w16se="http://schemas.microsoft.com/office/word/2015/wordml/symex" xmlns:wpg="http://schemas.microsoft.com/office/word/2010/wordprocessingGroup" xmlns:wpi="http://schemas.microsoft.com/office/word/2010/wordprocessingInk" xmlns:wne="http://schemas.microsoft.com/office/word/2006/wordml" xmlns:wps="http://schemas.microsoft.com/office/word/2010/wordprocessingShape" mc:Ignorable="w14 w15 w16se wp14">
+<w:numbering xmlns:wpc="http://schemas.microsoft.com/office/word/2010/wordprocessingCanvas" xmlns:mc="http://schemas.openxmlformats.org/markup-compatibility/2006" xmlns:o="urn:schemas-microsoft-com:office:office" xmlns:r="http://schemas.openxmlformats.org/officeDocument/2006/relationships" xmlns:m="http://schemas.openxmlformats.org/officeDocument/2006/math" xmlns:v="urn:schemas-microsoft-com:vml" xmlns:wp14="http://schemas.microsoft.com/office/word/2010/wordprocessingDrawing" xmlns:wp="http://schemas.openxmlformats.org/drawingml/2006/wordprocessingDrawing" xmlns:w10="urn:schemas-microsoft-com:office:word" xmlns:w="http://schemas.openxmlformats.org/wordprocessingml/2006/main" xmlns:w14="http://schemas.microsoft.com/office/word/2010/wordml" xmlns:w15="http://schemas.microsoft.com/office/word/2012/wordml" xmlns:wpg="http://schemas.microsoft.com/office/word/2010/wordprocessingGroup" xmlns:wpi="http://schemas.microsoft.com/office/word/2010/wordprocessingInk" xmlns:wne="http://schemas.microsoft.com/office/word/2006/wordml" xmlns:wps="http://schemas.microsoft.com/office/word/2010/wordprocessingShape" mc:Ignorable="w14 w15 wp14">
   <w:abstractNum w:abstractNumId="0" w15:restartNumberingAfterBreak="0">
     <w:nsid w:val="460E495E"/>
     <w:multiLevelType w:val="hybridMultilevel"/>
@@ -1236,7 +1618,7 @@
 </file>
 
 <file path=word/styles.xml><?xml version="1.0" encoding="utf-8"?>
-<w:styles xmlns:mc="http://schemas.openxmlformats.org/markup-compatibility/2006" xmlns:r="http://schemas.openxmlformats.org/officeDocument/2006/relationships" xmlns:w="http://schemas.openxmlformats.org/wordprocessingml/2006/main" xmlns:w14="http://schemas.microsoft.com/office/word/2010/wordml" xmlns:w15="http://schemas.microsoft.com/office/word/2012/wordml" xmlns:w16se="http://schemas.microsoft.com/office/word/2015/wordml/symex" mc:Ignorable="w14 w15 w16se">
+<w:styles xmlns:mc="http://schemas.openxmlformats.org/markup-compatibility/2006" xmlns:r="http://schemas.openxmlformats.org/officeDocument/2006/relationships" xmlns:w="http://schemas.openxmlformats.org/wordprocessingml/2006/main" xmlns:w14="http://schemas.microsoft.com/office/word/2010/wordml" xmlns:w15="http://schemas.microsoft.com/office/word/2012/wordml" mc:Ignorable="w14 w15">
   <w:docDefaults>
     <w:rPrDefault>
       <w:rPr>
@@ -1252,7 +1634,7 @@
       </w:pPr>
     </w:pPrDefault>
   </w:docDefaults>
-  <w:latentStyles w:defLockedState="0" w:defUIPriority="99" w:defSemiHidden="0" w:defUnhideWhenUsed="0" w:defQFormat="0" w:count="374">
+  <w:latentStyles w:defLockedState="0" w:defUIPriority="99" w:defSemiHidden="0" w:defUnhideWhenUsed="0" w:defQFormat="0" w:count="371">
     <w:lsdException w:name="Normal" w:uiPriority="0" w:qFormat="1"/>
     <w:lsdException w:name="heading 1" w:uiPriority="9" w:qFormat="1"/>
     <w:lsdException w:name="heading 2" w:semiHidden="1" w:uiPriority="9" w:unhideWhenUsed="1" w:qFormat="1"/>
@@ -1358,6 +1740,7 @@
     <w:lsdException w:name="HTML Sample" w:semiHidden="1" w:unhideWhenUsed="1"/>
     <w:lsdException w:name="HTML Typewriter" w:semiHidden="1" w:unhideWhenUsed="1"/>
     <w:lsdException w:name="HTML Variable" w:semiHidden="1" w:unhideWhenUsed="1"/>
+    <w:lsdException w:name="Normal Table" w:semiHidden="1" w:unhideWhenUsed="1"/>
     <w:lsdException w:name="annotation subject" w:semiHidden="1" w:unhideWhenUsed="1"/>
     <w:lsdException w:name="No List" w:semiHidden="1" w:unhideWhenUsed="1"/>
     <w:lsdException w:name="Outline List 1" w:semiHidden="1" w:unhideWhenUsed="1"/>
@@ -1404,8 +1787,10 @@
     <w:lsdException w:name="Table Subtle 2" w:semiHidden="1" w:unhideWhenUsed="1"/>
     <w:lsdException w:name="Table Web 1" w:semiHidden="1" w:unhideWhenUsed="1"/>
     <w:lsdException w:name="Table Web 2" w:semiHidden="1" w:unhideWhenUsed="1"/>
+    <w:lsdException w:name="Table Web 3" w:semiHidden="1" w:unhideWhenUsed="1"/>
     <w:lsdException w:name="Balloon Text" w:semiHidden="1" w:unhideWhenUsed="1"/>
     <w:lsdException w:name="Table Grid" w:uiPriority="39"/>
+    <w:lsdException w:name="Table Theme" w:semiHidden="1" w:unhideWhenUsed="1"/>
     <w:lsdException w:name="Placeholder Text" w:semiHidden="1"/>
     <w:lsdException w:name="No Spacing" w:uiPriority="1" w:qFormat="1"/>
     <w:lsdException w:name="Light Shading" w:uiPriority="60"/>
@@ -1621,24 +2006,21 @@
     <w:lsdException w:name="List Table 5 Dark Accent 6" w:uiPriority="50"/>
     <w:lsdException w:name="List Table 6 Colorful Accent 6" w:uiPriority="51"/>
     <w:lsdException w:name="List Table 7 Colorful Accent 6" w:uiPriority="52"/>
-    <w:lsdException w:name="Mention" w:semiHidden="1" w:unhideWhenUsed="1"/>
-    <w:lsdException w:name="Smart Hyperlink" w:semiHidden="1" w:unhideWhenUsed="1"/>
-    <w:lsdException w:name="Hashtag" w:semiHidden="1" w:unhideWhenUsed="1"/>
   </w:latentStyles>
-  <w:style w:type="paragraph" w:default="1" w:styleId="Normal">
+  <w:style w:type="paragraph" w:default="1" w:styleId="Standard">
     <w:name w:val="Normal"/>
     <w:qFormat/>
     <w:rPr>
       <w:lang w:val="sv-SE"/>
     </w:rPr>
   </w:style>
-  <w:style w:type="character" w:default="1" w:styleId="DefaultParagraphFont">
+  <w:style w:type="character" w:default="1" w:styleId="Absatz-Standardschriftart">
     <w:name w:val="Default Paragraph Font"/>
     <w:uiPriority w:val="1"/>
     <w:semiHidden/>
     <w:unhideWhenUsed/>
   </w:style>
-  <w:style w:type="table" w:default="1" w:styleId="TableNormal">
+  <w:style w:type="table" w:default="1" w:styleId="NormaleTabelle">
     <w:name w:val="Normal Table"/>
     <w:uiPriority w:val="99"/>
     <w:semiHidden/>
@@ -1653,15 +2035,15 @@
       </w:tblCellMar>
     </w:tblPr>
   </w:style>
-  <w:style w:type="numbering" w:default="1" w:styleId="NoList">
+  <w:style w:type="numbering" w:default="1" w:styleId="KeineListe">
     <w:name w:val="No List"/>
     <w:uiPriority w:val="99"/>
     <w:semiHidden/>
     <w:unhideWhenUsed/>
   </w:style>
-  <w:style w:type="paragraph" w:styleId="ListParagraph">
+  <w:style w:type="paragraph" w:styleId="Listenabsatz">
     <w:name w:val="List Paragraph"/>
-    <w:basedOn w:val="Normal"/>
+    <w:basedOn w:val="Standard"/>
     <w:uiPriority w:val="34"/>
     <w:qFormat/>
     <w:rsid w:val="00DC0DF6"/>

</xml_diff>